<commit_message>
Realice la descripcion de varias clases que utilizaremos, clases de gestion y basicos del juego
</commit_message>
<xml_diff>
--- a/Documentos/Clases Preliminares.docx
+++ b/Documentos/Clases Preliminares.docx
@@ -227,25 +227,221 @@
         <w:pStyle w:val="Normal"/>
         <w:rPr>
           <w:rFonts w:ascii="Arial" w:hAnsi="Arial" w:eastAsia="Arial" w:cs="Arial"/>
-          <w:b w:val="1"/>
-          <w:bCs w:val="1"/>
-          <w:noProof w:val="0"/>
-          <w:sz w:val="24"/>
-          <w:szCs w:val="24"/>
-          <w:lang w:val="es"/>
-        </w:rPr>
-      </w:pPr>
-      <w:r>
-        <w:rPr>
-          <w:rFonts w:ascii="Arial" w:hAnsi="Arial" w:eastAsia="Arial" w:cs="Arial"/>
-          <w:b w:val="0"/>
-          <w:bCs w:val="0"/>
-          <w:noProof w:val="0"/>
-          <w:sz w:val="24"/>
-          <w:szCs w:val="24"/>
-          <w:lang w:val="es"/>
-        </w:rPr>
-        <w:t>vida, defensa, experiencia, nivel, arma, velocidad (movimiento).</w:t>
+          <w:b w:val="0"/>
+          <w:bCs w:val="0"/>
+          <w:noProof w:val="0"/>
+          <w:sz w:val="24"/>
+          <w:szCs w:val="24"/>
+          <w:lang w:val="es"/>
+        </w:rPr>
+      </w:pPr>
+      <w:r>
+        <w:rPr>
+          <w:rFonts w:ascii="Arial" w:hAnsi="Arial" w:eastAsia="Arial" w:cs="Arial"/>
+          <w:b w:val="0"/>
+          <w:bCs w:val="0"/>
+          <w:noProof w:val="0"/>
+          <w:sz w:val="24"/>
+          <w:szCs w:val="24"/>
+          <w:lang w:val="es"/>
+        </w:rPr>
+        <w:t>vida, defensa, experiencia, nivel, arma, velocidad (movimiento)</w:t>
+      </w:r>
+      <w:r>
+        <w:rPr>
+          <w:rFonts w:ascii="Arial" w:hAnsi="Arial" w:eastAsia="Arial" w:cs="Arial"/>
+          <w:b w:val="0"/>
+          <w:bCs w:val="0"/>
+          <w:noProof w:val="0"/>
+          <w:sz w:val="24"/>
+          <w:szCs w:val="24"/>
+          <w:lang w:val="es"/>
+        </w:rPr>
+        <w:t>,cuerpo.</w:t>
+      </w:r>
+    </w:p>
+    <w:p>
+      <w:pPr>
+        <w:pStyle w:val="Normal"/>
+        <w:rPr>
+          <w:rFonts w:ascii="Arial" w:hAnsi="Arial" w:eastAsia="Arial" w:cs="Arial"/>
+          <w:b w:val="0"/>
+          <w:bCs w:val="0"/>
+          <w:noProof w:val="0"/>
+          <w:sz w:val="24"/>
+          <w:szCs w:val="24"/>
+          <w:lang w:val="es"/>
+        </w:rPr>
+      </w:pPr>
+    </w:p>
+    <w:p>
+      <w:pPr>
+        <w:pStyle w:val="Normal"/>
+        <w:rPr>
+          <w:rFonts w:ascii="Arial" w:hAnsi="Arial" w:eastAsia="Arial" w:cs="Arial"/>
+          <w:b w:val="0"/>
+          <w:bCs w:val="0"/>
+          <w:noProof w:val="0"/>
+          <w:sz w:val="24"/>
+          <w:szCs w:val="24"/>
+          <w:lang w:val="es"/>
+        </w:rPr>
+      </w:pPr>
+      <w:r>
+        <w:rPr>
+          <w:rFonts w:ascii="Arial" w:hAnsi="Arial" w:eastAsia="Arial" w:cs="Arial"/>
+          <w:b w:val="0"/>
+          <w:bCs w:val="0"/>
+          <w:noProof w:val="0"/>
+          <w:sz w:val="24"/>
+          <w:szCs w:val="24"/>
+          <w:lang w:val="es"/>
+        </w:rPr>
+        <w:t>/*</w:t>
+      </w:r>
+    </w:p>
+    <w:p>
+      <w:pPr>
+        <w:pStyle w:val="Normal"/>
+        <w:rPr>
+          <w:rFonts w:ascii="Arial" w:hAnsi="Arial" w:eastAsia="Arial" w:cs="Arial"/>
+          <w:b w:val="0"/>
+          <w:bCs w:val="0"/>
+          <w:noProof w:val="0"/>
+          <w:sz w:val="24"/>
+          <w:szCs w:val="24"/>
+          <w:lang w:val="es"/>
+        </w:rPr>
+      </w:pPr>
+      <w:r>
+        <w:rPr>
+          <w:rFonts w:ascii="Arial" w:hAnsi="Arial" w:eastAsia="Arial" w:cs="Arial"/>
+          <w:b w:val="0"/>
+          <w:bCs w:val="0"/>
+          <w:noProof w:val="0"/>
+          <w:sz w:val="24"/>
+          <w:szCs w:val="24"/>
+          <w:lang w:val="es"/>
+        </w:rPr>
+        <w:t xml:space="preserve">El atributo "cuerpo" solo es una clase que heredará los </w:t>
+      </w:r>
+      <w:r>
+        <w:rPr>
+          <w:rFonts w:ascii="Arial" w:hAnsi="Arial" w:eastAsia="Arial" w:cs="Arial"/>
+          <w:b w:val="0"/>
+          <w:bCs w:val="0"/>
+          <w:noProof w:val="0"/>
+          <w:sz w:val="24"/>
+          <w:szCs w:val="24"/>
+          <w:lang w:val="es"/>
+        </w:rPr>
+        <w:t>métodos</w:t>
+      </w:r>
+      <w:r>
+        <w:rPr>
+          <w:rFonts w:ascii="Arial" w:hAnsi="Arial" w:eastAsia="Arial" w:cs="Arial"/>
+          <w:b w:val="0"/>
+          <w:bCs w:val="0"/>
+          <w:noProof w:val="0"/>
+          <w:sz w:val="24"/>
+          <w:szCs w:val="24"/>
+          <w:lang w:val="es"/>
+        </w:rPr>
+        <w:t xml:space="preserve"> definidos en </w:t>
+      </w:r>
+      <w:proofErr w:type="spellStart"/>
+      <w:r>
+        <w:rPr>
+          <w:rFonts w:ascii="Arial" w:hAnsi="Arial" w:eastAsia="Arial" w:cs="Arial"/>
+          <w:b w:val="0"/>
+          <w:bCs w:val="0"/>
+          <w:noProof w:val="0"/>
+          <w:sz w:val="24"/>
+          <w:szCs w:val="24"/>
+          <w:lang w:val="es"/>
+        </w:rPr>
+        <w:t>QGraphicsscene</w:t>
+      </w:r>
+      <w:proofErr w:type="spellEnd"/>
+      <w:r>
+        <w:rPr>
+          <w:rFonts w:ascii="Arial" w:hAnsi="Arial" w:eastAsia="Arial" w:cs="Arial"/>
+          <w:b w:val="0"/>
+          <w:bCs w:val="0"/>
+          <w:noProof w:val="0"/>
+          <w:sz w:val="24"/>
+          <w:szCs w:val="24"/>
+          <w:lang w:val="es"/>
+        </w:rPr>
+        <w:t xml:space="preserve"> (</w:t>
+      </w:r>
+      <w:proofErr w:type="spellStart"/>
+      <w:r>
+        <w:rPr>
+          <w:rFonts w:ascii="Arial" w:hAnsi="Arial" w:eastAsia="Arial" w:cs="Arial"/>
+          <w:b w:val="0"/>
+          <w:bCs w:val="0"/>
+          <w:noProof w:val="0"/>
+          <w:color w:val="800080"/>
+          <w:sz w:val="24"/>
+          <w:szCs w:val="24"/>
+          <w:lang w:val="es"/>
+        </w:rPr>
+        <w:t>QGraphicsRectItem</w:t>
+      </w:r>
+      <w:proofErr w:type="spellEnd"/>
+      <w:r>
+        <w:rPr>
+          <w:rFonts w:ascii="Arial" w:hAnsi="Arial" w:eastAsia="Arial" w:cs="Arial"/>
+          <w:b w:val="0"/>
+          <w:bCs w:val="0"/>
+          <w:noProof w:val="0"/>
+          <w:color w:val="auto"/>
+          <w:sz w:val="24"/>
+          <w:szCs w:val="24"/>
+          <w:lang w:val="es"/>
+        </w:rPr>
+        <w:t xml:space="preserve">) que definirá el cuerpo del personaje, donde se encontrara las posiciones del jugador y desde este lo ingresaremos al mapa que será una escena de la misma librería </w:t>
+      </w:r>
+      <w:proofErr w:type="spellStart"/>
+      <w:r>
+        <w:rPr>
+          <w:rFonts w:ascii="Arial" w:hAnsi="Arial" w:eastAsia="Arial" w:cs="Arial"/>
+          <w:b w:val="0"/>
+          <w:bCs w:val="0"/>
+          <w:noProof w:val="0"/>
+          <w:sz w:val="24"/>
+          <w:szCs w:val="24"/>
+          <w:lang w:val="es"/>
+        </w:rPr>
+        <w:t>QGraphicsscene</w:t>
+      </w:r>
+      <w:proofErr w:type="spellEnd"/>
+    </w:p>
+    <w:p>
+      <w:pPr>
+        <w:pStyle w:val="Normal"/>
+        <w:rPr>
+          <w:rFonts w:ascii="Arial" w:hAnsi="Arial" w:eastAsia="Arial" w:cs="Arial"/>
+          <w:b w:val="0"/>
+          <w:bCs w:val="0"/>
+          <w:noProof w:val="0"/>
+          <w:sz w:val="24"/>
+          <w:szCs w:val="24"/>
+          <w:lang w:val="es"/>
+        </w:rPr>
+      </w:pPr>
+      <w:r>
+        <w:rPr>
+          <w:rFonts w:ascii="Arial" w:hAnsi="Arial" w:eastAsia="Arial" w:cs="Arial"/>
+          <w:b w:val="0"/>
+          <w:bCs w:val="0"/>
+          <w:noProof w:val="0"/>
+          <w:sz w:val="24"/>
+          <w:szCs w:val="24"/>
+          <w:lang w:val="es"/>
+        </w:rPr>
+        <w:t>*/</w:t>
       </w:r>
     </w:p>
     <w:p>
@@ -337,31 +533,45 @@
           <w:szCs w:val="24"/>
           <w:lang w:val="es"/>
         </w:rPr>
-        <w:t xml:space="preserve"> o d para movimientos o por ejemplo una tecla bien podría ser j o alguna otra para el ataque generando una interrupción y dependiendo de la tecla </w:t>
-      </w:r>
-      <w:r>
-        <w:rPr>
-          <w:rFonts w:ascii="Arial" w:hAnsi="Arial" w:eastAsia="Arial" w:cs="Arial"/>
-          <w:b w:val="0"/>
-          <w:bCs w:val="0"/>
-          <w:noProof w:val="0"/>
-          <w:sz w:val="24"/>
-          <w:szCs w:val="24"/>
-          <w:lang w:val="es"/>
-        </w:rPr>
-        <w:t>será</w:t>
-      </w:r>
-      <w:r>
-        <w:rPr>
-          <w:rFonts w:ascii="Arial" w:hAnsi="Arial" w:eastAsia="Arial" w:cs="Arial"/>
-          <w:b w:val="0"/>
-          <w:bCs w:val="0"/>
-          <w:noProof w:val="0"/>
-          <w:sz w:val="24"/>
-          <w:szCs w:val="24"/>
-          <w:lang w:val="es"/>
-        </w:rPr>
-        <w:t xml:space="preserve"> la entrada a estos métodos)</w:t>
+        <w:t xml:space="preserve"> o d para movimientos o por ejemplo una tecla bien podría ser j o alguna otra para el ataque generando una interrupción y dependiendo de la tecla será la entrada a estos métodos)</w:t>
+      </w:r>
+      <w:r>
+        <w:rPr>
+          <w:rFonts w:ascii="Arial" w:hAnsi="Arial" w:eastAsia="Arial" w:cs="Arial"/>
+          <w:b w:val="0"/>
+          <w:bCs w:val="0"/>
+          <w:noProof w:val="0"/>
+          <w:sz w:val="24"/>
+          <w:szCs w:val="24"/>
+          <w:lang w:val="es"/>
+        </w:rPr>
+        <w:t xml:space="preserve"> aparte tendrá los métodos definidos por la misma librería </w:t>
+      </w:r>
+      <w:r>
+        <w:rPr>
+          <w:rFonts w:ascii="Arial" w:hAnsi="Arial" w:eastAsia="Arial" w:cs="Arial"/>
+          <w:b w:val="0"/>
+          <w:bCs w:val="0"/>
+          <w:noProof w:val="0"/>
+          <w:color w:val="800080"/>
+          <w:sz w:val="24"/>
+          <w:szCs w:val="24"/>
+          <w:lang w:val="es"/>
+        </w:rPr>
+        <w:t>QGraphicsRectItem</w:t>
+      </w:r>
+      <w:r>
+        <w:rPr>
+          <w:rFonts w:ascii="Arial" w:hAnsi="Arial" w:eastAsia="Arial" w:cs="Arial"/>
+          <w:b w:val="0"/>
+          <w:bCs w:val="0"/>
+          <w:noProof w:val="0"/>
+          <w:color w:val="800080"/>
+          <w:sz w:val="24"/>
+          <w:szCs w:val="24"/>
+          <w:lang w:val="es"/>
+        </w:rPr>
+        <w:t>.</w:t>
       </w:r>
     </w:p>
     <w:p>
@@ -403,20 +613,6 @@
           <w:lang w:val="es"/>
         </w:rPr>
       </w:pPr>
-    </w:p>
-    <w:p>
-      <w:pPr>
-        <w:pStyle w:val="Normal"/>
-        <w:rPr>
-          <w:rFonts w:ascii="Arial" w:hAnsi="Arial" w:eastAsia="Arial" w:cs="Arial"/>
-          <w:b w:val="0"/>
-          <w:bCs w:val="0"/>
-          <w:noProof w:val="0"/>
-          <w:sz w:val="24"/>
-          <w:szCs w:val="24"/>
-          <w:lang w:val="es"/>
-        </w:rPr>
-      </w:pPr>
       <w:r>
         <w:rPr>
           <w:rFonts w:ascii="Arial" w:hAnsi="Arial" w:eastAsia="Arial" w:cs="Arial"/>
@@ -551,6 +747,34 @@
         <w:pStyle w:val="Normal"/>
         <w:rPr>
           <w:rFonts w:ascii="Arial" w:hAnsi="Arial" w:eastAsia="Arial" w:cs="Arial"/>
+          <w:b w:val="0"/>
+          <w:bCs w:val="0"/>
+          <w:noProof w:val="0"/>
+          <w:sz w:val="24"/>
+          <w:szCs w:val="24"/>
+          <w:lang w:val="es"/>
+        </w:rPr>
+      </w:pPr>
+    </w:p>
+    <w:p>
+      <w:pPr>
+        <w:pStyle w:val="Normal"/>
+        <w:rPr>
+          <w:rFonts w:ascii="Arial" w:hAnsi="Arial" w:eastAsia="Arial" w:cs="Arial"/>
+          <w:b w:val="0"/>
+          <w:bCs w:val="0"/>
+          <w:noProof w:val="0"/>
+          <w:sz w:val="24"/>
+          <w:szCs w:val="24"/>
+          <w:lang w:val="es"/>
+        </w:rPr>
+      </w:pPr>
+    </w:p>
+    <w:p>
+      <w:pPr>
+        <w:pStyle w:val="Normal"/>
+        <w:rPr>
+          <w:rFonts w:ascii="Arial" w:hAnsi="Arial" w:eastAsia="Arial" w:cs="Arial"/>
           <w:b w:val="1"/>
           <w:bCs w:val="1"/>
           <w:noProof w:val="0"/>
@@ -595,81 +819,121 @@
           <w:szCs w:val="24"/>
           <w:lang w:val="es"/>
         </w:rPr>
-        <w:t xml:space="preserve">tendremos una clase arma, que tendrá unas </w:t>
-      </w:r>
-      <w:r>
-        <w:rPr>
-          <w:rFonts w:ascii="Arial" w:hAnsi="Arial" w:eastAsia="Arial" w:cs="Arial"/>
-          <w:b w:val="0"/>
-          <w:bCs w:val="0"/>
-          <w:noProof w:val="0"/>
-          <w:sz w:val="24"/>
-          <w:szCs w:val="24"/>
-          <w:lang w:val="es"/>
-        </w:rPr>
-        <w:t>estadísticas</w:t>
-      </w:r>
-      <w:r>
-        <w:rPr>
-          <w:rFonts w:ascii="Arial" w:hAnsi="Arial" w:eastAsia="Arial" w:cs="Arial"/>
-          <w:b w:val="0"/>
-          <w:bCs w:val="0"/>
-          <w:noProof w:val="0"/>
-          <w:sz w:val="24"/>
-          <w:szCs w:val="24"/>
-          <w:lang w:val="es"/>
-        </w:rPr>
-        <w:t xml:space="preserve"> dependiendo el arma que se desee crear.</w:t>
-      </w:r>
-    </w:p>
-    <w:p>
-      <w:pPr>
-        <w:pStyle w:val="Normal"/>
-        <w:rPr>
-          <w:rFonts w:ascii="Arial" w:hAnsi="Arial" w:eastAsia="Arial" w:cs="Arial"/>
-          <w:b w:val="0"/>
-          <w:bCs w:val="0"/>
-          <w:noProof w:val="0"/>
-          <w:sz w:val="24"/>
-          <w:szCs w:val="24"/>
-          <w:lang w:val="es"/>
-        </w:rPr>
-      </w:pPr>
-      <w:r>
-        <w:rPr>
-          <w:rFonts w:ascii="Arial" w:hAnsi="Arial" w:eastAsia="Arial" w:cs="Arial"/>
-          <w:b w:val="0"/>
-          <w:bCs w:val="0"/>
-          <w:noProof w:val="0"/>
-          <w:sz w:val="24"/>
-          <w:szCs w:val="24"/>
-          <w:lang w:val="es"/>
-        </w:rPr>
-        <w:t xml:space="preserve">el personaje </w:t>
-      </w:r>
-      <w:r>
-        <w:rPr>
-          <w:rFonts w:ascii="Arial" w:hAnsi="Arial" w:eastAsia="Arial" w:cs="Arial"/>
-          <w:b w:val="0"/>
-          <w:bCs w:val="0"/>
-          <w:noProof w:val="0"/>
-          <w:sz w:val="24"/>
-          <w:szCs w:val="24"/>
-          <w:lang w:val="es"/>
-        </w:rPr>
-        <w:t>hará</w:t>
-      </w:r>
-      <w:r>
-        <w:rPr>
-          <w:rFonts w:ascii="Arial" w:hAnsi="Arial" w:eastAsia="Arial" w:cs="Arial"/>
-          <w:b w:val="0"/>
-          <w:bCs w:val="0"/>
-          <w:noProof w:val="0"/>
-          <w:sz w:val="24"/>
-          <w:szCs w:val="24"/>
-          <w:lang w:val="es"/>
-        </w:rPr>
-        <w:t xml:space="preserve"> uso de los atributos de esta clase para realizar sus ataques.</w:t>
+        <w:t>tendremos una clase arma, que tendrá unas estadísticas dependiendo el arma que se desee crear</w:t>
+      </w:r>
+      <w:r>
+        <w:rPr>
+          <w:rFonts w:ascii="Arial" w:hAnsi="Arial" w:eastAsia="Arial" w:cs="Arial"/>
+          <w:b w:val="0"/>
+          <w:bCs w:val="0"/>
+          <w:noProof w:val="0"/>
+          <w:sz w:val="24"/>
+          <w:szCs w:val="24"/>
+          <w:lang w:val="es"/>
+        </w:rPr>
+        <w:t>; e</w:t>
+      </w:r>
+      <w:r>
+        <w:rPr>
+          <w:rFonts w:ascii="Arial" w:hAnsi="Arial" w:eastAsia="Arial" w:cs="Arial"/>
+          <w:b w:val="0"/>
+          <w:bCs w:val="0"/>
+          <w:noProof w:val="0"/>
+          <w:sz w:val="24"/>
+          <w:szCs w:val="24"/>
+          <w:lang w:val="es"/>
+        </w:rPr>
+        <w:t>l personaje hará uso de los atributos de esta clase para realizar sus ataques</w:t>
+      </w:r>
+      <w:r>
+        <w:rPr>
+          <w:rFonts w:ascii="Arial" w:hAnsi="Arial" w:eastAsia="Arial" w:cs="Arial"/>
+          <w:b w:val="0"/>
+          <w:bCs w:val="0"/>
+          <w:noProof w:val="0"/>
+          <w:sz w:val="24"/>
+          <w:szCs w:val="24"/>
+          <w:lang w:val="es"/>
+        </w:rPr>
+        <w:t xml:space="preserve">, dependiendo de nombre del arma </w:t>
+      </w:r>
+      <w:proofErr w:type="spellStart"/>
+      <w:r>
+        <w:rPr>
+          <w:rFonts w:ascii="Arial" w:hAnsi="Arial" w:eastAsia="Arial" w:cs="Arial"/>
+          <w:b w:val="0"/>
+          <w:bCs w:val="0"/>
+          <w:noProof w:val="0"/>
+          <w:sz w:val="24"/>
+          <w:szCs w:val="24"/>
+          <w:lang w:val="es"/>
+        </w:rPr>
+        <w:t>tendra</w:t>
+      </w:r>
+      <w:proofErr w:type="spellEnd"/>
+      <w:r>
+        <w:rPr>
+          <w:rFonts w:ascii="Arial" w:hAnsi="Arial" w:eastAsia="Arial" w:cs="Arial"/>
+          <w:b w:val="0"/>
+          <w:bCs w:val="0"/>
+          <w:noProof w:val="0"/>
+          <w:sz w:val="24"/>
+          <w:szCs w:val="24"/>
+          <w:lang w:val="es"/>
+        </w:rPr>
+        <w:t xml:space="preserve"> unas </w:t>
+      </w:r>
+      <w:proofErr w:type="spellStart"/>
+      <w:r>
+        <w:rPr>
+          <w:rFonts w:ascii="Arial" w:hAnsi="Arial" w:eastAsia="Arial" w:cs="Arial"/>
+          <w:b w:val="0"/>
+          <w:bCs w:val="0"/>
+          <w:noProof w:val="0"/>
+          <w:sz w:val="24"/>
+          <w:szCs w:val="24"/>
+          <w:lang w:val="es"/>
+        </w:rPr>
+        <w:t>estadiscas</w:t>
+      </w:r>
+      <w:proofErr w:type="spellEnd"/>
+      <w:r>
+        <w:rPr>
+          <w:rFonts w:ascii="Arial" w:hAnsi="Arial" w:eastAsia="Arial" w:cs="Arial"/>
+          <w:b w:val="0"/>
+          <w:bCs w:val="0"/>
+          <w:noProof w:val="0"/>
+          <w:sz w:val="24"/>
+          <w:szCs w:val="24"/>
+          <w:lang w:val="es"/>
+        </w:rPr>
+        <w:t xml:space="preserve"> </w:t>
+      </w:r>
+      <w:proofErr w:type="gramStart"/>
+      <w:r>
+        <w:rPr>
+          <w:rFonts w:ascii="Arial" w:hAnsi="Arial" w:eastAsia="Arial" w:cs="Arial"/>
+          <w:b w:val="0"/>
+          <w:bCs w:val="0"/>
+          <w:noProof w:val="0"/>
+          <w:sz w:val="24"/>
+          <w:szCs w:val="24"/>
+          <w:lang w:val="es"/>
+        </w:rPr>
+        <w:t>especificas</w:t>
+      </w:r>
+      <w:proofErr w:type="gramEnd"/>
+      <w:r>
+        <w:rPr>
+          <w:rFonts w:ascii="Arial" w:hAnsi="Arial" w:eastAsia="Arial" w:cs="Arial"/>
+          <w:b w:val="0"/>
+          <w:bCs w:val="0"/>
+          <w:noProof w:val="0"/>
+          <w:sz w:val="24"/>
+          <w:szCs w:val="24"/>
+          <w:lang w:val="es"/>
+        </w:rPr>
+        <w:t xml:space="preserve"> para definir el tipo de arma.</w:t>
       </w:r>
     </w:p>
     <w:p>
@@ -839,8 +1103,602 @@
           <w:szCs w:val="24"/>
           <w:lang w:val="es"/>
         </w:rPr>
-        <w:t>Constructor(Definirá el arma que deseo crear, dando valores a cada atributo).</w:t>
-      </w:r>
+        <w:t>Constructor(Definirá el arma que deseo crear, dando valores a cada atributo</w:t>
+      </w:r>
+      <w:r>
+        <w:rPr>
+          <w:rFonts w:ascii="Arial" w:hAnsi="Arial" w:eastAsia="Arial" w:cs="Arial"/>
+          <w:b w:val="0"/>
+          <w:bCs w:val="0"/>
+          <w:noProof w:val="0"/>
+          <w:sz w:val="24"/>
+          <w:szCs w:val="24"/>
+          <w:lang w:val="es"/>
+        </w:rPr>
+        <w:t xml:space="preserve"> </w:t>
+      </w:r>
+      <w:r>
+        <w:rPr>
+          <w:rFonts w:ascii="Arial" w:hAnsi="Arial" w:eastAsia="Arial" w:cs="Arial"/>
+          <w:b w:val="0"/>
+          <w:bCs w:val="0"/>
+          <w:noProof w:val="0"/>
+          <w:sz w:val="24"/>
+          <w:szCs w:val="24"/>
+          <w:lang w:val="es"/>
+        </w:rPr>
+        <w:t>ej.</w:t>
+      </w:r>
+      <w:r>
+        <w:rPr>
+          <w:rFonts w:ascii="Arial" w:hAnsi="Arial" w:eastAsia="Arial" w:cs="Arial"/>
+          <w:b w:val="0"/>
+          <w:bCs w:val="0"/>
+          <w:noProof w:val="0"/>
+          <w:sz w:val="24"/>
+          <w:szCs w:val="24"/>
+          <w:lang w:val="es"/>
+        </w:rPr>
+        <w:t xml:space="preserve"> Espada("Excalibur", 25, 30) </w:t>
+      </w:r>
+      <w:r>
+        <w:rPr>
+          <w:rFonts w:ascii="Arial" w:hAnsi="Arial" w:eastAsia="Arial" w:cs="Arial"/>
+          <w:b w:val="0"/>
+          <w:bCs w:val="0"/>
+          <w:noProof w:val="0"/>
+          <w:sz w:val="24"/>
+          <w:szCs w:val="24"/>
+          <w:lang w:val="es"/>
+        </w:rPr>
+        <w:t>).</w:t>
+      </w:r>
+    </w:p>
+    <w:p>
+      <w:pPr>
+        <w:pStyle w:val="Normal"/>
+        <w:rPr>
+          <w:rFonts w:ascii="Arial" w:hAnsi="Arial" w:eastAsia="Arial" w:cs="Arial"/>
+          <w:b w:val="0"/>
+          <w:bCs w:val="0"/>
+          <w:noProof w:val="0"/>
+          <w:sz w:val="24"/>
+          <w:szCs w:val="24"/>
+          <w:lang w:val="es"/>
+        </w:rPr>
+      </w:pPr>
+    </w:p>
+    <w:p>
+      <w:pPr>
+        <w:pStyle w:val="Normal"/>
+        <w:rPr>
+          <w:rFonts w:ascii="Arial" w:hAnsi="Arial" w:eastAsia="Arial" w:cs="Arial"/>
+          <w:b w:val="0"/>
+          <w:bCs w:val="0"/>
+          <w:noProof w:val="0"/>
+          <w:sz w:val="24"/>
+          <w:szCs w:val="24"/>
+          <w:lang w:val="es"/>
+        </w:rPr>
+      </w:pPr>
+      <w:r>
+        <w:rPr>
+          <w:rFonts w:ascii="Arial" w:hAnsi="Arial" w:eastAsia="Arial" w:cs="Arial"/>
+          <w:b w:val="1"/>
+          <w:bCs w:val="1"/>
+          <w:noProof w:val="0"/>
+          <w:sz w:val="24"/>
+          <w:szCs w:val="24"/>
+          <w:lang w:val="es"/>
+        </w:rPr>
+        <w:t xml:space="preserve">*Escenario* </w:t>
+      </w:r>
+      <w:r>
+        <w:rPr>
+          <w:rFonts w:ascii="Arial" w:hAnsi="Arial" w:eastAsia="Arial" w:cs="Arial"/>
+          <w:b w:val="1"/>
+          <w:bCs w:val="1"/>
+          <w:noProof w:val="0"/>
+          <w:sz w:val="24"/>
+          <w:szCs w:val="24"/>
+          <w:lang w:val="es"/>
+        </w:rPr>
+        <w:t>(Clase predefinida</w:t>
+      </w:r>
+      <w:r>
+        <w:rPr>
+          <w:rFonts w:ascii="Arial" w:hAnsi="Arial" w:eastAsia="Arial" w:cs="Arial"/>
+          <w:b w:val="1"/>
+          <w:bCs w:val="1"/>
+          <w:noProof w:val="0"/>
+          <w:sz w:val="24"/>
+          <w:szCs w:val="24"/>
+          <w:lang w:val="es"/>
+        </w:rPr>
+        <w:t>):</w:t>
+      </w:r>
+    </w:p>
+    <w:p>
+      <w:pPr>
+        <w:pStyle w:val="Normal"/>
+        <w:rPr>
+          <w:rFonts w:ascii="Arial" w:hAnsi="Arial" w:eastAsia="Arial" w:cs="Arial"/>
+          <w:b w:val="0"/>
+          <w:bCs w:val="0"/>
+          <w:noProof w:val="0"/>
+          <w:sz w:val="24"/>
+          <w:szCs w:val="24"/>
+          <w:lang w:val="es"/>
+        </w:rPr>
+      </w:pPr>
+      <w:r>
+        <w:rPr>
+          <w:rFonts w:ascii="Arial" w:hAnsi="Arial" w:eastAsia="Arial" w:cs="Arial"/>
+          <w:b w:val="0"/>
+          <w:bCs w:val="0"/>
+          <w:noProof w:val="0"/>
+          <w:sz w:val="24"/>
+          <w:szCs w:val="24"/>
+          <w:lang w:val="es"/>
+        </w:rPr>
+        <w:t xml:space="preserve">Es una clase definida por la librería </w:t>
+      </w:r>
+      <w:proofErr w:type="spellStart"/>
+      <w:r>
+        <w:rPr>
+          <w:rFonts w:ascii="Arial" w:hAnsi="Arial" w:eastAsia="Arial" w:cs="Arial"/>
+          <w:b w:val="0"/>
+          <w:bCs w:val="0"/>
+          <w:noProof w:val="0"/>
+          <w:sz w:val="24"/>
+          <w:szCs w:val="24"/>
+          <w:lang w:val="es"/>
+        </w:rPr>
+        <w:t>QGraphicsscene</w:t>
+      </w:r>
+      <w:proofErr w:type="spellEnd"/>
+      <w:r>
+        <w:rPr>
+          <w:rFonts w:ascii="Arial" w:hAnsi="Arial" w:eastAsia="Arial" w:cs="Arial"/>
+          <w:b w:val="0"/>
+          <w:bCs w:val="0"/>
+          <w:noProof w:val="0"/>
+          <w:sz w:val="24"/>
+          <w:szCs w:val="24"/>
+          <w:lang w:val="es"/>
+        </w:rPr>
+        <w:t xml:space="preserve"> donde almacenara todos los objetos y obstáculos del mapa que se generaran o se generaron para el inicio del juego, contendrá los </w:t>
+      </w:r>
+      <w:r>
+        <w:rPr>
+          <w:rFonts w:ascii="Arial" w:hAnsi="Arial" w:eastAsia="Arial" w:cs="Arial"/>
+          <w:b w:val="1"/>
+          <w:bCs w:val="1"/>
+          <w:noProof w:val="0"/>
+          <w:sz w:val="24"/>
+          <w:szCs w:val="24"/>
+          <w:lang w:val="es"/>
+        </w:rPr>
+        <w:t>métodos</w:t>
+      </w:r>
+      <w:r>
+        <w:rPr>
+          <w:rFonts w:ascii="Arial" w:hAnsi="Arial" w:eastAsia="Arial" w:cs="Arial"/>
+          <w:b w:val="0"/>
+          <w:bCs w:val="0"/>
+          <w:noProof w:val="0"/>
+          <w:sz w:val="24"/>
+          <w:szCs w:val="24"/>
+          <w:lang w:val="es"/>
+        </w:rPr>
+        <w:t xml:space="preserve"> definidos por dicha librería.</w:t>
+      </w:r>
+    </w:p>
+    <w:p>
+      <w:pPr>
+        <w:pStyle w:val="Normal"/>
+        <w:rPr>
+          <w:rFonts w:ascii="Arial" w:hAnsi="Arial" w:eastAsia="Arial" w:cs="Arial"/>
+          <w:b w:val="0"/>
+          <w:bCs w:val="0"/>
+          <w:noProof w:val="0"/>
+          <w:sz w:val="24"/>
+          <w:szCs w:val="24"/>
+          <w:lang w:val="es"/>
+        </w:rPr>
+      </w:pPr>
+    </w:p>
+    <w:p>
+      <w:pPr>
+        <w:pStyle w:val="Normal"/>
+        <w:rPr>
+          <w:rFonts w:ascii="Arial" w:hAnsi="Arial" w:eastAsia="Arial" w:cs="Arial"/>
+          <w:b w:val="0"/>
+          <w:bCs w:val="0"/>
+          <w:noProof w:val="0"/>
+          <w:sz w:val="24"/>
+          <w:szCs w:val="24"/>
+          <w:lang w:val="es"/>
+        </w:rPr>
+      </w:pPr>
+      <w:r>
+        <w:rPr>
+          <w:rFonts w:ascii="Arial" w:hAnsi="Arial" w:eastAsia="Arial" w:cs="Arial"/>
+          <w:b w:val="1"/>
+          <w:bCs w:val="1"/>
+          <w:noProof w:val="0"/>
+          <w:sz w:val="24"/>
+          <w:szCs w:val="24"/>
+          <w:lang w:val="es"/>
+        </w:rPr>
+        <w:t>*C/G_Partida*:</w:t>
+      </w:r>
+    </w:p>
+    <w:p>
+      <w:pPr>
+        <w:pStyle w:val="Normal"/>
+        <w:rPr>
+          <w:rFonts w:ascii="Arial" w:hAnsi="Arial" w:eastAsia="Arial" w:cs="Arial"/>
+          <w:b w:val="0"/>
+          <w:bCs w:val="0"/>
+          <w:noProof w:val="0"/>
+          <w:sz w:val="24"/>
+          <w:szCs w:val="24"/>
+          <w:lang w:val="es"/>
+        </w:rPr>
+      </w:pPr>
+      <w:r>
+        <w:rPr>
+          <w:rFonts w:ascii="Arial" w:hAnsi="Arial" w:eastAsia="Arial" w:cs="Arial"/>
+          <w:b w:val="0"/>
+          <w:bCs w:val="0"/>
+          <w:noProof w:val="0"/>
+          <w:sz w:val="24"/>
+          <w:szCs w:val="24"/>
+          <w:lang w:val="es"/>
+        </w:rPr>
+        <w:t>La clase Cargar partida servirá para que el usuario pueda cargar alguna partida o guardar su propia partida.</w:t>
+      </w:r>
+    </w:p>
+    <w:p>
+      <w:pPr>
+        <w:pStyle w:val="Normal"/>
+        <w:rPr>
+          <w:rFonts w:ascii="Arial" w:hAnsi="Arial" w:eastAsia="Arial" w:cs="Arial"/>
+          <w:b w:val="1"/>
+          <w:bCs w:val="1"/>
+          <w:noProof w:val="0"/>
+          <w:sz w:val="24"/>
+          <w:szCs w:val="24"/>
+          <w:lang w:val="es"/>
+        </w:rPr>
+      </w:pPr>
+      <w:r>
+        <w:rPr>
+          <w:rFonts w:ascii="Arial" w:hAnsi="Arial" w:eastAsia="Arial" w:cs="Arial"/>
+          <w:b w:val="1"/>
+          <w:bCs w:val="1"/>
+          <w:noProof w:val="0"/>
+          <w:sz w:val="24"/>
+          <w:szCs w:val="24"/>
+          <w:lang w:val="es"/>
+        </w:rPr>
+        <w:t>Atributos:</w:t>
+      </w:r>
+    </w:p>
+    <w:p>
+      <w:pPr>
+        <w:pStyle w:val="Normal"/>
+        <w:rPr>
+          <w:rFonts w:ascii="Arial" w:hAnsi="Arial" w:eastAsia="Arial" w:cs="Arial"/>
+          <w:b w:val="0"/>
+          <w:bCs w:val="0"/>
+          <w:noProof w:val="0"/>
+          <w:sz w:val="24"/>
+          <w:szCs w:val="24"/>
+          <w:lang w:val="es"/>
+        </w:rPr>
+      </w:pPr>
+      <w:r>
+        <w:rPr>
+          <w:rFonts w:ascii="Arial" w:hAnsi="Arial" w:eastAsia="Arial" w:cs="Arial"/>
+          <w:b w:val="0"/>
+          <w:bCs w:val="0"/>
+          <w:noProof w:val="0"/>
+          <w:sz w:val="24"/>
+          <w:szCs w:val="24"/>
+          <w:lang w:val="es"/>
+        </w:rPr>
+        <w:t>Nombre de partida(Para guardar o cargar, puede ser digitada o buscada por el explorador de archivos)</w:t>
+      </w:r>
+    </w:p>
+    <w:p>
+      <w:pPr>
+        <w:pStyle w:val="Normal"/>
+        <w:rPr>
+          <w:rFonts w:ascii="Arial" w:hAnsi="Arial" w:eastAsia="Arial" w:cs="Arial"/>
+          <w:b w:val="0"/>
+          <w:bCs w:val="0"/>
+          <w:noProof w:val="0"/>
+          <w:sz w:val="24"/>
+          <w:szCs w:val="24"/>
+          <w:lang w:val="es"/>
+        </w:rPr>
+      </w:pPr>
+    </w:p>
+    <w:p>
+      <w:pPr>
+        <w:pStyle w:val="Normal"/>
+        <w:rPr>
+          <w:rFonts w:ascii="Arial" w:hAnsi="Arial" w:eastAsia="Arial" w:cs="Arial"/>
+          <w:b w:val="1"/>
+          <w:bCs w:val="1"/>
+          <w:noProof w:val="0"/>
+          <w:sz w:val="24"/>
+          <w:szCs w:val="24"/>
+          <w:lang w:val="es"/>
+        </w:rPr>
+      </w:pPr>
+      <w:r>
+        <w:rPr>
+          <w:rFonts w:ascii="Arial" w:hAnsi="Arial" w:eastAsia="Arial" w:cs="Arial"/>
+          <w:b w:val="1"/>
+          <w:bCs w:val="1"/>
+          <w:noProof w:val="0"/>
+          <w:sz w:val="24"/>
+          <w:szCs w:val="24"/>
+          <w:lang w:val="es"/>
+        </w:rPr>
+        <w:t>Métodos:</w:t>
+      </w:r>
+    </w:p>
+    <w:p>
+      <w:pPr>
+        <w:pStyle w:val="Normal"/>
+        <w:rPr>
+          <w:rFonts w:ascii="Arial" w:hAnsi="Arial" w:eastAsia="Arial" w:cs="Arial"/>
+          <w:b w:val="1"/>
+          <w:bCs w:val="1"/>
+          <w:noProof w:val="0"/>
+          <w:sz w:val="24"/>
+          <w:szCs w:val="24"/>
+          <w:lang w:val="es"/>
+        </w:rPr>
+      </w:pPr>
+      <w:r>
+        <w:rPr>
+          <w:rFonts w:ascii="Arial" w:hAnsi="Arial" w:eastAsia="Arial" w:cs="Arial"/>
+          <w:b w:val="1"/>
+          <w:bCs w:val="1"/>
+          <w:noProof w:val="0"/>
+          <w:sz w:val="24"/>
+          <w:szCs w:val="24"/>
+          <w:lang w:val="es"/>
+        </w:rPr>
+        <w:t xml:space="preserve">/* </w:t>
+      </w:r>
+    </w:p>
+    <w:p>
+      <w:pPr>
+        <w:pStyle w:val="Normal"/>
+        <w:rPr>
+          <w:rFonts w:ascii="Arial" w:hAnsi="Arial" w:eastAsia="Arial" w:cs="Arial"/>
+          <w:b w:val="0"/>
+          <w:bCs w:val="0"/>
+          <w:noProof w:val="0"/>
+          <w:sz w:val="24"/>
+          <w:szCs w:val="24"/>
+          <w:lang w:val="es"/>
+        </w:rPr>
+      </w:pPr>
+      <w:r>
+        <w:rPr>
+          <w:rFonts w:ascii="Arial" w:hAnsi="Arial" w:eastAsia="Arial" w:cs="Arial"/>
+          <w:b w:val="0"/>
+          <w:bCs w:val="0"/>
+          <w:noProof w:val="0"/>
+          <w:sz w:val="24"/>
+          <w:szCs w:val="24"/>
+          <w:lang w:val="es"/>
+        </w:rPr>
+        <w:t xml:space="preserve">Los dos métodos utilizaran la información del atributo "Nombre de partida" para </w:t>
+      </w:r>
+      <w:r>
+        <w:rPr>
+          <w:rFonts w:ascii="Arial" w:hAnsi="Arial" w:eastAsia="Arial" w:cs="Arial"/>
+          <w:b w:val="0"/>
+          <w:bCs w:val="0"/>
+          <w:noProof w:val="0"/>
+          <w:sz w:val="24"/>
+          <w:szCs w:val="24"/>
+          <w:lang w:val="es"/>
+        </w:rPr>
+        <w:t>así</w:t>
+      </w:r>
+      <w:r>
+        <w:rPr>
+          <w:rFonts w:ascii="Arial" w:hAnsi="Arial" w:eastAsia="Arial" w:cs="Arial"/>
+          <w:b w:val="0"/>
+          <w:bCs w:val="0"/>
+          <w:noProof w:val="0"/>
+          <w:sz w:val="24"/>
+          <w:szCs w:val="24"/>
+          <w:lang w:val="es"/>
+        </w:rPr>
+        <w:t xml:space="preserve"> guardar o cargar un partida.</w:t>
+      </w:r>
+    </w:p>
+    <w:p>
+      <w:pPr>
+        <w:pStyle w:val="Normal"/>
+        <w:rPr>
+          <w:rFonts w:ascii="Arial" w:hAnsi="Arial" w:eastAsia="Arial" w:cs="Arial"/>
+          <w:b w:val="1"/>
+          <w:bCs w:val="1"/>
+          <w:noProof w:val="0"/>
+          <w:sz w:val="24"/>
+          <w:szCs w:val="24"/>
+          <w:lang w:val="es"/>
+        </w:rPr>
+      </w:pPr>
+      <w:r>
+        <w:rPr>
+          <w:rFonts w:ascii="Arial" w:hAnsi="Arial" w:eastAsia="Arial" w:cs="Arial"/>
+          <w:b w:val="1"/>
+          <w:bCs w:val="1"/>
+          <w:noProof w:val="0"/>
+          <w:sz w:val="24"/>
+          <w:szCs w:val="24"/>
+          <w:lang w:val="es"/>
+        </w:rPr>
+        <w:t>*/</w:t>
+      </w:r>
+    </w:p>
+    <w:p>
+      <w:pPr>
+        <w:pStyle w:val="Normal"/>
+        <w:rPr>
+          <w:rFonts w:ascii="Arial" w:hAnsi="Arial" w:eastAsia="Arial" w:cs="Arial"/>
+          <w:b w:val="0"/>
+          <w:bCs w:val="0"/>
+          <w:noProof w:val="0"/>
+          <w:sz w:val="24"/>
+          <w:szCs w:val="24"/>
+          <w:lang w:val="es"/>
+        </w:rPr>
+      </w:pPr>
+      <w:r>
+        <w:rPr>
+          <w:rFonts w:ascii="Arial" w:hAnsi="Arial" w:eastAsia="Arial" w:cs="Arial"/>
+          <w:b w:val="0"/>
+          <w:bCs w:val="0"/>
+          <w:noProof w:val="0"/>
+          <w:sz w:val="24"/>
+          <w:szCs w:val="24"/>
+          <w:lang w:val="es"/>
+        </w:rPr>
+        <w:t>-</w:t>
+      </w:r>
+      <w:r>
+        <w:rPr>
+          <w:rFonts w:ascii="Arial" w:hAnsi="Arial" w:eastAsia="Arial" w:cs="Arial"/>
+          <w:b w:val="0"/>
+          <w:bCs w:val="0"/>
+          <w:noProof w:val="0"/>
+          <w:sz w:val="24"/>
+          <w:szCs w:val="24"/>
+          <w:lang w:val="es"/>
+        </w:rPr>
+        <w:t>Guardar Partida</w:t>
+      </w:r>
+    </w:p>
+    <w:p>
+      <w:pPr>
+        <w:pStyle w:val="Normal"/>
+        <w:rPr>
+          <w:rFonts w:ascii="Arial" w:hAnsi="Arial" w:eastAsia="Arial" w:cs="Arial"/>
+          <w:b w:val="0"/>
+          <w:bCs w:val="0"/>
+          <w:noProof w:val="0"/>
+          <w:sz w:val="24"/>
+          <w:szCs w:val="24"/>
+          <w:lang w:val="es"/>
+        </w:rPr>
+      </w:pPr>
+      <w:r>
+        <w:rPr>
+          <w:rFonts w:ascii="Arial" w:hAnsi="Arial" w:eastAsia="Arial" w:cs="Arial"/>
+          <w:b w:val="0"/>
+          <w:bCs w:val="0"/>
+          <w:noProof w:val="0"/>
+          <w:sz w:val="24"/>
+          <w:szCs w:val="24"/>
+          <w:lang w:val="es"/>
+        </w:rPr>
+        <w:t>-</w:t>
+      </w:r>
+      <w:r>
+        <w:rPr>
+          <w:rFonts w:ascii="Arial" w:hAnsi="Arial" w:eastAsia="Arial" w:cs="Arial"/>
+          <w:b w:val="0"/>
+          <w:bCs w:val="0"/>
+          <w:noProof w:val="0"/>
+          <w:sz w:val="24"/>
+          <w:szCs w:val="24"/>
+          <w:lang w:val="es"/>
+        </w:rPr>
+        <w:t>Cargar Partida</w:t>
+      </w:r>
+    </w:p>
+    <w:p>
+      <w:pPr>
+        <w:pStyle w:val="Normal"/>
+        <w:rPr>
+          <w:rFonts w:ascii="Arial" w:hAnsi="Arial" w:eastAsia="Arial" w:cs="Arial"/>
+          <w:b w:val="0"/>
+          <w:bCs w:val="0"/>
+          <w:noProof w:val="0"/>
+          <w:sz w:val="24"/>
+          <w:szCs w:val="24"/>
+          <w:lang w:val="es"/>
+        </w:rPr>
+      </w:pPr>
+    </w:p>
+    <w:p>
+      <w:pPr>
+        <w:pStyle w:val="Normal"/>
+        <w:rPr>
+          <w:rFonts w:ascii="Arial" w:hAnsi="Arial" w:eastAsia="Arial" w:cs="Arial"/>
+          <w:b w:val="0"/>
+          <w:bCs w:val="0"/>
+          <w:noProof w:val="0"/>
+          <w:sz w:val="24"/>
+          <w:szCs w:val="24"/>
+          <w:lang w:val="es"/>
+        </w:rPr>
+      </w:pPr>
+    </w:p>
+    <w:p>
+      <w:pPr>
+        <w:pStyle w:val="Normal"/>
+        <w:rPr>
+          <w:rFonts w:ascii="Arial" w:hAnsi="Arial" w:eastAsia="Arial" w:cs="Arial"/>
+          <w:b w:val="1"/>
+          <w:bCs w:val="1"/>
+          <w:noProof w:val="0"/>
+          <w:sz w:val="24"/>
+          <w:szCs w:val="24"/>
+          <w:lang w:val="es"/>
+        </w:rPr>
+      </w:pPr>
+    </w:p>
+    <w:p>
+      <w:pPr>
+        <w:pStyle w:val="Normal"/>
+        <w:rPr>
+          <w:rFonts w:ascii="Arial" w:hAnsi="Arial" w:eastAsia="Arial" w:cs="Arial"/>
+          <w:b w:val="0"/>
+          <w:bCs w:val="0"/>
+          <w:noProof w:val="0"/>
+          <w:sz w:val="24"/>
+          <w:szCs w:val="24"/>
+          <w:lang w:val="es"/>
+        </w:rPr>
+      </w:pPr>
+    </w:p>
+    <w:p>
+      <w:pPr>
+        <w:pStyle w:val="Normal"/>
+        <w:rPr>
+          <w:rFonts w:ascii="Arial" w:hAnsi="Arial" w:eastAsia="Arial" w:cs="Arial"/>
+          <w:b w:val="0"/>
+          <w:bCs w:val="0"/>
+          <w:noProof w:val="0"/>
+          <w:sz w:val="24"/>
+          <w:szCs w:val="24"/>
+          <w:lang w:val="es"/>
+        </w:rPr>
+      </w:pPr>
     </w:p>
     <w:p>
       <w:pPr>

</xml_diff>